<commit_message>
Docker and Kubernetes folder
</commit_message>
<xml_diff>
--- a/01-AWS/csa-pro/SolutionArchitectPro-ExamReadiness.docx
+++ b/01-AWS/csa-pro/SolutionArchitectPro-ExamReadiness.docx
@@ -2098,8 +2098,6 @@
       <w:r>
         <w:t>Ebs volume size, type can be changed while attached to an instance</w:t>
       </w:r>
-      <w:bookmarkStart w:id="9" w:name="_GoBack"/>
-      <w:bookmarkEnd w:id="9"/>
     </w:p>
     <w:p>
       <w:r>
@@ -2282,9 +2280,52 @@
       <w:r>
         <w:t>IOPS are a unit of measure representing input/output operations per second. The operations are measured in KiB, and the underlying drive technology determines the maximum amount of data that a volume type counts as a single I/O.</w:t>
       </w:r>
-    </w:p>
-    <w:p/>
-    <w:p/>
+      <w:bookmarkStart w:id="9" w:name="_GoBack"/>
+      <w:bookmarkEnd w:id="9"/>
+    </w:p>
+    <w:p>
+      <w:r>
+        <w:rPr>
+          <w:noProof/>
+          <w:lang w:val="en-US"/>
+        </w:rPr>
+        <w:drawing>
+          <wp:inline distT="0" distB="0" distL="0" distR="0" wp14:anchorId="3FC89A4F" wp14:editId="45B129BC">
+            <wp:extent cx="5579745" cy="3580765"/>
+            <wp:effectExtent l="0" t="0" r="1905" b="635"/>
+            <wp:docPr id="12" name="Kép 12"/>
+            <wp:cNvGraphicFramePr>
+              <a:graphicFrameLocks xmlns:a="http://schemas.openxmlformats.org/drawingml/2006/main" noChangeAspect="1"/>
+            </wp:cNvGraphicFramePr>
+            <a:graphic xmlns:a="http://schemas.openxmlformats.org/drawingml/2006/main">
+              <a:graphicData uri="http://schemas.openxmlformats.org/drawingml/2006/picture">
+                <pic:pic xmlns:pic="http://schemas.openxmlformats.org/drawingml/2006/picture">
+                  <pic:nvPicPr>
+                    <pic:cNvPr id="1" name=""/>
+                    <pic:cNvPicPr/>
+                  </pic:nvPicPr>
+                  <pic:blipFill>
+                    <a:blip r:embed="rId20"/>
+                    <a:stretch>
+                      <a:fillRect/>
+                    </a:stretch>
+                  </pic:blipFill>
+                  <pic:spPr>
+                    <a:xfrm>
+                      <a:off x="0" y="0"/>
+                      <a:ext cx="5579745" cy="3580765"/>
+                    </a:xfrm>
+                    <a:prstGeom prst="rect">
+                      <a:avLst/>
+                    </a:prstGeom>
+                  </pic:spPr>
+                </pic:pic>
+              </a:graphicData>
+            </a:graphic>
+          </wp:inline>
+        </w:drawing>
+      </w:r>
+    </w:p>
     <w:p>
       <w:pPr>
         <w:pStyle w:val="1Nadpis"/>
@@ -2320,8 +2361,8 @@
     </w:p>
     <w:p/>
     <w:sectPr>
-      <w:headerReference w:type="default" r:id="rId20"/>
-      <w:footerReference w:type="default" r:id="rId21"/>
+      <w:headerReference w:type="default" r:id="rId21"/>
+      <w:footerReference w:type="default" r:id="rId22"/>
       <w:pgSz w:w="11906" w:h="16838"/>
       <w:pgMar w:top="1418" w:right="1418" w:bottom="1418" w:left="1701" w:header="709" w:footer="709" w:gutter="0"/>
       <w:cols w:space="708"/>
@@ -2434,7 +2475,7 @@
                 </wp:anchor>
               </w:drawing>
             </mc:Choice>
-            <mc:Fallback xmlns:cx="http://schemas.microsoft.com/office/drawing/2014/chartex" xmlns:cx1="http://schemas.microsoft.com/office/drawing/2015/9/8/chartex" xmlns:cx2="http://schemas.microsoft.com/office/drawing/2015/10/21/chartex" xmlns:cx3="http://schemas.microsoft.com/office/drawing/2016/5/9/chartex" xmlns:cx4="http://schemas.microsoft.com/office/drawing/2016/5/10/chartex" xmlns:cx5="http://schemas.microsoft.com/office/drawing/2016/5/11/chartex" xmlns:cx6="http://schemas.microsoft.com/office/drawing/2016/5/12/chartex" xmlns:cx7="http://schemas.microsoft.com/office/drawing/2016/5/13/chartex" xmlns:cx8="http://schemas.microsoft.com/office/drawing/2016/5/14/chartex" xmlns:aink="http://schemas.microsoft.com/office/drawing/2016/ink" xmlns:am3d="http://schemas.microsoft.com/office/drawing/2017/model3d" xmlns:w16cid="http://schemas.microsoft.com/office/word/2016/wordml/cid" xmlns:w16se="http://schemas.microsoft.com/office/word/2015/wordml/symex">
+            <mc:Fallback xmlns:w16se="http://schemas.microsoft.com/office/word/2015/wordml/symex" xmlns:w16cid="http://schemas.microsoft.com/office/word/2016/wordml/cid" xmlns:am3d="http://schemas.microsoft.com/office/drawing/2017/model3d" xmlns:aink="http://schemas.microsoft.com/office/drawing/2016/ink" xmlns:cx8="http://schemas.microsoft.com/office/drawing/2016/5/14/chartex" xmlns:cx7="http://schemas.microsoft.com/office/drawing/2016/5/13/chartex" xmlns:cx6="http://schemas.microsoft.com/office/drawing/2016/5/12/chartex" xmlns:cx5="http://schemas.microsoft.com/office/drawing/2016/5/11/chartex" xmlns:cx4="http://schemas.microsoft.com/office/drawing/2016/5/10/chartex" xmlns:cx3="http://schemas.microsoft.com/office/drawing/2016/5/9/chartex" xmlns:cx2="http://schemas.microsoft.com/office/drawing/2015/10/21/chartex" xmlns:cx1="http://schemas.microsoft.com/office/drawing/2015/9/8/chartex" xmlns:cx="http://schemas.microsoft.com/office/drawing/2014/chartex">
               <w:pict>
                 <v:line w14:anchorId="4773489F" id="Rovná spojnica 3" o:spid="_x0000_s1026" style="position:absolute;flip:y;z-index:251661312;visibility:visible;mso-wrap-style:square;mso-width-percent:0;mso-height-percent:0;mso-wrap-distance-left:9pt;mso-wrap-distance-top:0;mso-wrap-distance-right:9pt;mso-wrap-distance-bottom:0;mso-position-horizontal:left;mso-position-horizontal-relative:margin;mso-position-vertical:absolute;mso-position-vertical-relative:page;mso-width-percent:0;mso-height-percent:0;mso-width-relative:margin;mso-height-relative:margin" from="0,785.2pt" to="441.85pt,785.2pt" o:gfxdata="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" strokecolor="black [3200]" strokeweight=".5pt">
                   <v:stroke joinstyle="miter"/>
@@ -2457,7 +2498,7 @@
           <w:rPr>
             <w:noProof/>
           </w:rPr>
-          <w:t>10</w:t>
+          <w:t>14</w:t>
         </w:r>
         <w:r>
           <w:fldChar w:fldCharType="end"/>
@@ -2560,7 +2601,7 @@
             </wp:anchor>
           </w:drawing>
         </mc:Choice>
-        <mc:Fallback xmlns:cx="http://schemas.microsoft.com/office/drawing/2014/chartex" xmlns:cx1="http://schemas.microsoft.com/office/drawing/2015/9/8/chartex" xmlns:cx2="http://schemas.microsoft.com/office/drawing/2015/10/21/chartex" xmlns:cx3="http://schemas.microsoft.com/office/drawing/2016/5/9/chartex" xmlns:cx4="http://schemas.microsoft.com/office/drawing/2016/5/10/chartex" xmlns:cx5="http://schemas.microsoft.com/office/drawing/2016/5/11/chartex" xmlns:cx6="http://schemas.microsoft.com/office/drawing/2016/5/12/chartex" xmlns:cx7="http://schemas.microsoft.com/office/drawing/2016/5/13/chartex" xmlns:cx8="http://schemas.microsoft.com/office/drawing/2016/5/14/chartex" xmlns:aink="http://schemas.microsoft.com/office/drawing/2016/ink" xmlns:am3d="http://schemas.microsoft.com/office/drawing/2017/model3d" xmlns:w16cid="http://schemas.microsoft.com/office/word/2016/wordml/cid" xmlns:w16se="http://schemas.microsoft.com/office/word/2015/wordml/symex">
+        <mc:Fallback xmlns:w16se="http://schemas.microsoft.com/office/word/2015/wordml/symex" xmlns:w16cid="http://schemas.microsoft.com/office/word/2016/wordml/cid" xmlns:am3d="http://schemas.microsoft.com/office/drawing/2017/model3d" xmlns:aink="http://schemas.microsoft.com/office/drawing/2016/ink" xmlns:cx8="http://schemas.microsoft.com/office/drawing/2016/5/14/chartex" xmlns:cx7="http://schemas.microsoft.com/office/drawing/2016/5/13/chartex" xmlns:cx6="http://schemas.microsoft.com/office/drawing/2016/5/12/chartex" xmlns:cx5="http://schemas.microsoft.com/office/drawing/2016/5/11/chartex" xmlns:cx4="http://schemas.microsoft.com/office/drawing/2016/5/10/chartex" xmlns:cx3="http://schemas.microsoft.com/office/drawing/2016/5/9/chartex" xmlns:cx2="http://schemas.microsoft.com/office/drawing/2015/10/21/chartex" xmlns:cx1="http://schemas.microsoft.com/office/drawing/2015/9/8/chartex" xmlns:cx="http://schemas.microsoft.com/office/drawing/2014/chartex">
           <w:pict>
             <v:line w14:anchorId="6C26ECBC" id="Rovná spojnica 2" o:spid="_x0000_s1026" style="position:absolute;flip:y;z-index:251659264;visibility:visible;mso-wrap-style:square;mso-width-percent:0;mso-height-percent:0;mso-wrap-distance-left:9pt;mso-wrap-distance-top:0;mso-wrap-distance-right:9pt;mso-wrap-distance-bottom:0;mso-position-horizontal:absolute;mso-position-horizontal-relative:margin;mso-position-vertical:absolute;mso-position-vertical-relative:page;mso-width-percent:0;mso-height-percent:0;mso-width-relative:margin;mso-height-relative:margin" from="0,51.45pt" to="441.85pt,51.45pt" o:gfxdata="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" strokecolor="black [3200]" strokeweight=".5pt">
               <v:stroke joinstyle="miter"/>
@@ -5356,7 +5397,7 @@
 </file>
 
 <file path=customXml/itemProps1.xml><?xml version="1.0" encoding="utf-8"?>
-<ds:datastoreItem xmlns:ds="http://schemas.openxmlformats.org/officeDocument/2006/customXml" ds:itemID="{AEB0EC1D-E42F-4F8A-8308-C987BCD307B0}">
+<ds:datastoreItem xmlns:ds="http://schemas.openxmlformats.org/officeDocument/2006/customXml" ds:itemID="{4D56729D-012B-43EF-B889-DF4EA506BF4A}">
   <ds:schemaRefs>
     <ds:schemaRef ds:uri="http://schemas.openxmlformats.org/officeDocument/2006/bibliography"/>
   </ds:schemaRefs>

</xml_diff>